<commit_message>
added space between two words
</commit_message>
<xml_diff>
--- a/InstallatieHandleiding_deliverYvesG1.docx
+++ b/InstallatieHandleiding_deliverYvesG1.docx
@@ -3143,15 +3143,13 @@
         <w:t>”</w:t>
       </w:r>
       <w:r>
-        <w:t xml:space="preserve"> niet meer tussen de beschikbare netwerken staat of als je hier </w:t>
-      </w:r>
-      <w:proofErr w:type="spellStart"/>
-      <w:r>
-        <w:t>nietmeer</w:t>
-      </w:r>
-      <w:proofErr w:type="spellEnd"/>
-      <w:r>
-        <w:t xml:space="preserve"> mee kunt verbinden is het rek verbonden met het internet.</w:t>
+        <w:t xml:space="preserve"> niet meer tussen de beschikbare netwerken staat of als je hier niet</w:t>
+      </w:r>
+      <w:r>
+        <w:t xml:space="preserve"> </w:t>
+      </w:r>
+      <w:r>
+        <w:t>meer mee kunt verbinden is het rek verbonden met het internet.</w:t>
       </w:r>
     </w:p>
     <w:p>

</xml_diff>